<commit_message>
Just finished getting through Editor feedbcak
</commit_message>
<xml_diff>
--- a/metware_ReviewerFeedback.docx
+++ b/metware_ReviewerFeedback.docx
@@ -5,6 +5,7 @@
     <w:p>
       <w:pPr>
         <w:pStyle w:val="Heading1"/>
+        <w:ind w:left="720" w:hanging="720"/>
       </w:pPr>
       <w:r>
         <w:t>Editor feedback</w:t>
@@ -51,9 +52,100 @@
           <w:p>
             <w:pPr>
               <w:pStyle w:val="NormalWeb"/>
-            </w:pPr>
-            <w:r>
-              <w:t>Part of major edit.</w:t>
+              <w:rPr>
+                <w:color w:val="0070C0"/>
+              </w:rPr>
+            </w:pPr>
+            <w:r>
+              <w:rPr>
+                <w:color w:val="0070C0"/>
+              </w:rPr>
+              <w:t xml:space="preserve">We thank the reviewers for reflecting upon </w:t>
+            </w:r>
+            <w:r>
+              <w:rPr>
+                <w:color w:val="0070C0"/>
+              </w:rPr>
+              <w:t>this</w:t>
+            </w:r>
+            <w:r>
+              <w:rPr>
+                <w:color w:val="0070C0"/>
+              </w:rPr>
+              <w:t xml:space="preserve"> important issue</w:t>
+            </w:r>
+            <w:r>
+              <w:rPr>
+                <w:color w:val="0070C0"/>
+              </w:rPr>
+              <w:t>. We address the issue in three ways.</w:t>
+            </w:r>
+          </w:p>
+          <w:p>
+            <w:pPr>
+              <w:pStyle w:val="NormalWeb"/>
+              <w:rPr>
+                <w:color w:val="0070C0"/>
+              </w:rPr>
+            </w:pPr>
+            <w:r>
+              <w:rPr>
+                <w:color w:val="0070C0"/>
+              </w:rPr>
+              <w:t xml:space="preserve">First, in the Introduction, we now describe conceptual challenges with the operationalization of “demand characteristics” before motivating our </w:t>
+            </w:r>
+            <w:proofErr w:type="spellStart"/>
+            <w:r>
+              <w:rPr>
+                <w:color w:val="0070C0"/>
+              </w:rPr>
+              <w:t>our</w:t>
+            </w:r>
+            <w:proofErr w:type="spellEnd"/>
+            <w:r>
+              <w:rPr>
+                <w:color w:val="0070C0"/>
+              </w:rPr>
+              <w:t xml:space="preserve"> interest in a specific subset of these cues: Explicit Demand Characteristics (EDCs).</w:t>
+            </w:r>
+          </w:p>
+          <w:p>
+            <w:pPr>
+              <w:pStyle w:val="NormalWeb"/>
+              <w:rPr>
+                <w:color w:val="0070C0"/>
+              </w:rPr>
+            </w:pPr>
+            <w:r>
+              <w:rPr>
+                <w:color w:val="0070C0"/>
+              </w:rPr>
+              <w:t>Second, throughout the paper, we now describe our results more narrowly in terms of the effects of EDCs.</w:t>
+            </w:r>
+          </w:p>
+          <w:p>
+            <w:pPr>
+              <w:pStyle w:val="NormalWeb"/>
+            </w:pPr>
+            <w:r>
+              <w:rPr>
+                <w:color w:val="0070C0"/>
+              </w:rPr>
+              <w:t xml:space="preserve">Third, in the Conclusion section, we added an extended discussion of conceptual challenges with operationalizing “demand characteristics” – especially </w:t>
+            </w:r>
+            <w:proofErr w:type="gramStart"/>
+            <w:r>
+              <w:rPr>
+                <w:color w:val="0070C0"/>
+              </w:rPr>
+              <w:t>in regards to</w:t>
+            </w:r>
+            <w:proofErr w:type="gramEnd"/>
+            <w:r>
+              <w:rPr>
+                <w:color w:val="0070C0"/>
+              </w:rPr>
+              <w:t xml:space="preserve"> generalizing to more typical contexts where the cues are implicit.</w:t>
             </w:r>
           </w:p>
         </w:tc>
@@ -84,9 +176,26 @@
           <w:p>
             <w:pPr>
               <w:pStyle w:val="NormalWeb"/>
-            </w:pPr>
-            <w:r>
-              <w:t>We will replace all instances of “unreliable” with “heterogeneous”</w:t>
+              <w:rPr>
+                <w:color w:val="0070C0"/>
+              </w:rPr>
+            </w:pPr>
+            <w:r>
+              <w:rPr>
+                <w:color w:val="0070C0"/>
+              </w:rPr>
+              <w:t>We are mostly in agreement. We thought the term “unreliable” was justified given that most of this heterogeneity remains unexplained. Nonetheless, we can imagine how readers may find this terminology unusual or confusing.</w:t>
+            </w:r>
+          </w:p>
+          <w:p>
+            <w:pPr>
+              <w:pStyle w:val="NormalWeb"/>
+            </w:pPr>
+            <w:r>
+              <w:rPr>
+                <w:color w:val="0070C0"/>
+              </w:rPr>
+              <w:t>In the updated manuscript, we have removed all instances of the phrase “unreliable”.</w:t>
             </w:r>
           </w:p>
         </w:tc>
@@ -125,9 +234,26 @@
           <w:p>
             <w:pPr>
               <w:pStyle w:val="NormalWeb"/>
-            </w:pPr>
-            <w:r>
-              <w:t>Will remove participant study</w:t>
+              <w:rPr>
+                <w:color w:val="0070C0"/>
+              </w:rPr>
+            </w:pPr>
+            <w:r>
+              <w:rPr>
+                <w:color w:val="0070C0"/>
+              </w:rPr>
+              <w:t xml:space="preserve">After considering all feedback, we agree that it is best to drop the participant study. </w:t>
+            </w:r>
+          </w:p>
+          <w:p>
+            <w:pPr>
+              <w:pStyle w:val="NormalWeb"/>
+            </w:pPr>
+            <w:r>
+              <w:rPr>
+                <w:color w:val="0070C0"/>
+              </w:rPr>
+              <w:t>To avoid the “file-drawer problem”, we opted to keep the results in the Supplementary Materials and Open Science Framework. However, these results only receive a brief mention in the Discussion, where we mention that we found few attempts (other than our own) to directly test the psychological mechanisms theorized to underlie the effects of demand characteristics.</w:t>
             </w:r>
           </w:p>
         </w:tc>
@@ -138,6 +264,7 @@
         <w:pStyle w:val="NormalWeb"/>
       </w:pPr>
       <w:r>
+        <w:lastRenderedPageBreak/>
         <w:t>Somewhat relatedly, the paper is quite long and discursive (with quite a few footnotes). Please trim it as best you can. Possibly some parts might be moved to the supplement.</w:t>
       </w:r>
     </w:p>
@@ -160,7 +287,10 @@
               <w:pStyle w:val="NormalWeb"/>
             </w:pPr>
             <w:r>
-              <w:t xml:space="preserve">Will take a pass to </w:t>
+              <w:rPr>
+                <w:color w:val="0070C0"/>
+              </w:rPr>
+              <w:t>Thank you for this suggestion. We moved about 10 pages of materials to the Supplement and additionally completed several rounds of edits focused on reducing the length of the manuscript.</w:t>
             </w:r>
           </w:p>
         </w:tc>
@@ -193,7 +323,10 @@
               <w:pStyle w:val="NormalWeb"/>
             </w:pPr>
             <w:r>
-              <w:t>Will have to manually code this and then report</w:t>
+              <w:rPr>
+                <w:highlight w:val="yellow"/>
+              </w:rPr>
+              <w:t>Coding this now.</w:t>
             </w:r>
           </w:p>
         </w:tc>
@@ -240,7 +373,7 @@
               <w:rPr>
                 <w:color w:val="0F9ED5" w:themeColor="accent4"/>
               </w:rPr>
-              <w:t xml:space="preserve">Great question. We used the Cohen’s </w:t>
+              <w:t xml:space="preserve">We used the Cohen’s </w:t>
             </w:r>
             <m:oMath>
               <m:sSub>
@@ -398,8 +531,13 @@
               <w:rPr>
                 <w:color w:val="0F9ED5" w:themeColor="accent4"/>
               </w:rPr>
-              <w:lastRenderedPageBreak/>
-              <w:t>In the updated manuscript, we also note how many observations were collected outside of the United States (spoiler alert: very few).</w:t>
+              <w:t>In the updated manuscript, we also note how many observations were collected outside of the United States</w:t>
+            </w:r>
+            <w:r>
+              <w:rPr>
+                <w:color w:val="0F9ED5" w:themeColor="accent4"/>
+              </w:rPr>
+              <w:t>. This information is in the updated data, materials, and code posted to the Open Science Framework.</w:t>
             </w:r>
           </w:p>
         </w:tc>
@@ -410,7 +548,6 @@
         <w:pStyle w:val="NormalWeb"/>
       </w:pPr>
       <w:r>
-        <w:lastRenderedPageBreak/>
         <w:t xml:space="preserve">p. 27. It would be helpful to provide I-squared estimates. For multilevel MA these can be obtained using Harrer &amp; Ebert’s </w:t>
       </w:r>
       <w:proofErr w:type="spellStart"/>
@@ -487,12 +624,98 @@
           <w:p>
             <w:pPr>
               <w:pStyle w:val="NormalWeb"/>
-            </w:pPr>
-            <w:r>
-              <w:rPr>
-                <w:color w:val="0F9ED5" w:themeColor="accent4"/>
-              </w:rPr>
-              <w:t>Excellent point. Mention this in the limitations section perhaps?</w:t>
+              <w:rPr>
+                <w:color w:val="0F9ED5" w:themeColor="accent4"/>
+              </w:rPr>
+            </w:pPr>
+            <w:r>
+              <w:rPr>
+                <w:color w:val="0F9ED5" w:themeColor="accent4"/>
+              </w:rPr>
+              <w:t>Thank you for making this point</w:t>
+            </w:r>
+            <w:r>
+              <w:rPr>
+                <w:color w:val="0F9ED5" w:themeColor="accent4"/>
+              </w:rPr>
+              <w:t>, which we now discuss in the updated Limitation section.</w:t>
+            </w:r>
+          </w:p>
+          <w:p>
+            <w:pPr>
+              <w:pStyle w:val="NormalWeb"/>
+              <w:rPr>
+                <w:color w:val="0F9ED5" w:themeColor="accent4"/>
+              </w:rPr>
+            </w:pPr>
+            <w:r>
+              <w:rPr>
+                <w:color w:val="0F9ED5" w:themeColor="accent4"/>
+              </w:rPr>
+              <w:t xml:space="preserve">To summarize our edits, we argue that there is not currently robust evidence of </w:t>
+            </w:r>
+            <w:proofErr w:type="spellStart"/>
+            <w:r>
+              <w:rPr>
+                <w:color w:val="0F9ED5" w:themeColor="accent4"/>
+              </w:rPr>
+              <w:t>counteracquiesence</w:t>
+            </w:r>
+            <w:proofErr w:type="spellEnd"/>
+            <w:r>
+              <w:rPr>
+                <w:color w:val="0F9ED5" w:themeColor="accent4"/>
+              </w:rPr>
+              <w:t xml:space="preserve"> effects (what you refer to as “negative effects” in your comment). We clarify that significant </w:t>
+            </w:r>
+            <w:proofErr w:type="spellStart"/>
+            <w:r>
+              <w:rPr>
+                <w:color w:val="0F9ED5" w:themeColor="accent4"/>
+              </w:rPr>
+              <w:t>counteracquiesence</w:t>
+            </w:r>
+            <w:proofErr w:type="spellEnd"/>
+            <w:r>
+              <w:rPr>
+                <w:color w:val="0F9ED5" w:themeColor="accent4"/>
+              </w:rPr>
+              <w:t xml:space="preserve"> effects were detected in 2 / 252 effect size estimates, but that none were significant after aggregating over dependencies. We thus </w:t>
+            </w:r>
+            <w:r>
+              <w:rPr>
+                <w:color w:val="0F9ED5" w:themeColor="accent4"/>
+              </w:rPr>
+              <w:lastRenderedPageBreak/>
+              <w:t xml:space="preserve">conclude that it’s possible that (a) our estimated distribution is incorrect, and/or (b) </w:t>
+            </w:r>
+            <w:proofErr w:type="spellStart"/>
+            <w:r>
+              <w:rPr>
+                <w:color w:val="0F9ED5" w:themeColor="accent4"/>
+              </w:rPr>
+              <w:t>Rosnow</w:t>
+            </w:r>
+            <w:proofErr w:type="spellEnd"/>
+            <w:r>
+              <w:rPr>
+                <w:color w:val="0F9ED5" w:themeColor="accent4"/>
+              </w:rPr>
+              <w:t xml:space="preserve"> and Rosenthal incorrectly theorized about the existence of </w:t>
+            </w:r>
+            <w:proofErr w:type="spellStart"/>
+            <w:r>
+              <w:rPr>
+                <w:color w:val="0F9ED5" w:themeColor="accent4"/>
+              </w:rPr>
+              <w:t>counteracquiesence</w:t>
+            </w:r>
+            <w:proofErr w:type="spellEnd"/>
+            <w:r>
+              <w:rPr>
+                <w:color w:val="0F9ED5" w:themeColor="accent4"/>
+              </w:rPr>
+              <w:t xml:space="preserve"> effects.</w:t>
             </w:r>
           </w:p>
         </w:tc>
@@ -503,6 +726,7 @@
         <w:pStyle w:val="NormalWeb"/>
       </w:pPr>
       <w:r>
+        <w:lastRenderedPageBreak/>
         <w:t>p. 27. Suggest not using the word “drastically”. It’s a bit subjective and probably an overstatement.</w:t>
       </w:r>
     </w:p>
@@ -694,7 +918,55 @@
               <w:rPr>
                 <w:color w:val="0F9ED5" w:themeColor="accent4"/>
               </w:rPr>
-              <w:t>We are open to also running and reporting PEESE, but we only generally see this done with the intercept of the PET model is significant.</w:t>
+              <w:t>(</w:t>
+            </w:r>
+            <w:r>
+              <w:rPr>
+                <w:color w:val="0F9ED5" w:themeColor="accent4"/>
+              </w:rPr>
+              <w:t>We are open to also reporting PEESE</w:t>
+            </w:r>
+            <w:r>
+              <w:rPr>
+                <w:color w:val="0F9ED5" w:themeColor="accent4"/>
+              </w:rPr>
+              <w:t xml:space="preserve">. However, </w:t>
+            </w:r>
+            <w:r>
+              <w:rPr>
+                <w:color w:val="0F9ED5" w:themeColor="accent4"/>
+              </w:rPr>
+              <w:t xml:space="preserve">we </w:t>
+            </w:r>
+            <w:r>
+              <w:rPr>
+                <w:color w:val="0F9ED5" w:themeColor="accent4"/>
+              </w:rPr>
+              <w:t xml:space="preserve">typically only </w:t>
+            </w:r>
+            <w:r>
+              <w:rPr>
+                <w:color w:val="0F9ED5" w:themeColor="accent4"/>
+              </w:rPr>
+              <w:t xml:space="preserve">see this done </w:t>
+            </w:r>
+            <w:r>
+              <w:rPr>
+                <w:color w:val="0F9ED5" w:themeColor="accent4"/>
+              </w:rPr>
+              <w:t xml:space="preserve">when </w:t>
+            </w:r>
+            <w:r>
+              <w:rPr>
+                <w:color w:val="0F9ED5" w:themeColor="accent4"/>
+              </w:rPr>
+              <w:t>the intercept of the PET model is significant.</w:t>
+            </w:r>
+            <w:r>
+              <w:rPr>
+                <w:color w:val="0F9ED5" w:themeColor="accent4"/>
+              </w:rPr>
+              <w:t>)</w:t>
             </w:r>
           </w:p>
         </w:tc>
@@ -733,25 +1005,61 @@
               <w:rPr>
                 <w:color w:val="0F9ED5" w:themeColor="accent4"/>
               </w:rPr>
-              <w:t xml:space="preserve">We argue that these two issues – error rate and estimation bias – are related but distinct methodological issues. </w:t>
-            </w:r>
-          </w:p>
-          <w:p>
-            <w:pPr>
-              <w:pStyle w:val="NormalWeb"/>
-            </w:pPr>
-            <w:r>
-              <w:rPr>
-                <w:color w:val="0F9ED5" w:themeColor="accent4"/>
-              </w:rPr>
-              <w:t xml:space="preserve">E.g., consider a scenario where there is a real effect, but participants exhibit that effect more strongly when they are aware of the researcher’s hypothesis. In this scenario, demand </w:t>
-            </w:r>
-            <w:r>
-              <w:rPr>
-                <w:color w:val="0F9ED5" w:themeColor="accent4"/>
-              </w:rPr>
-              <w:lastRenderedPageBreak/>
-              <w:t>characteristics are not leading to Type 1 or Type 2 error (point A) – but they are leading to biased estimates (point B).</w:t>
+              <w:t xml:space="preserve">We </w:t>
+            </w:r>
+            <w:r>
+              <w:rPr>
+                <w:color w:val="0F9ED5" w:themeColor="accent4"/>
+              </w:rPr>
+              <w:t>do believe</w:t>
+            </w:r>
+            <w:r>
+              <w:rPr>
+                <w:color w:val="0F9ED5" w:themeColor="accent4"/>
+              </w:rPr>
+              <w:t xml:space="preserve"> that these two issues – error rate and estimation bias – are related but distinct methodological issues. </w:t>
+            </w:r>
+          </w:p>
+          <w:p>
+            <w:pPr>
+              <w:pStyle w:val="NormalWeb"/>
+              <w:rPr>
+                <w:color w:val="0F9ED5" w:themeColor="accent4"/>
+              </w:rPr>
+            </w:pPr>
+            <w:r>
+              <w:rPr>
+                <w:color w:val="0F9ED5" w:themeColor="accent4"/>
+              </w:rPr>
+              <w:t>E.g., consider a scenario where there is a real effect, but participants exhibit that effect more strongly when they are aware of the researcher’s hypothesis. In this scenario, demand characteristics are not leading to Type 1 or Type 2 error (point A) – but they are leading to biased estimates (point B).</w:t>
+            </w:r>
+          </w:p>
+          <w:p>
+            <w:pPr>
+              <w:pStyle w:val="NormalWeb"/>
+              <w:rPr>
+                <w:color w:val="0F9ED5" w:themeColor="accent4"/>
+              </w:rPr>
+            </w:pPr>
+            <w:r>
+              <w:rPr>
+                <w:color w:val="0F9ED5" w:themeColor="accent4"/>
+              </w:rPr>
+              <w:t xml:space="preserve">We attempt to more clearly communicate this point in the updated manuscript by stating the issue in practical terms – i.e., that this can make “some effects look </w:t>
+            </w:r>
+            <w:proofErr w:type="gramStart"/>
+            <w:r>
+              <w:rPr>
+                <w:color w:val="0F9ED5" w:themeColor="accent4"/>
+              </w:rPr>
+              <w:t>bigger</w:t>
+            </w:r>
+            <w:proofErr w:type="gramEnd"/>
+            <w:r>
+              <w:rPr>
+                <w:color w:val="0F9ED5" w:themeColor="accent4"/>
+              </w:rPr>
+              <w:t xml:space="preserve"> and others appear smaller than they actually are”</w:t>
             </w:r>
           </w:p>
         </w:tc>
@@ -762,7 +1070,6 @@
         <w:pStyle w:val="NormalWeb"/>
       </w:pPr>
       <w:r>
-        <w:lastRenderedPageBreak/>
         <w:t>p. 36. Suggest replacing “mid 1900s” with mid 20th Century.</w:t>
       </w:r>
     </w:p>
@@ -808,7 +1115,10 @@
       </w:pPr>
       <w:r>
         <w:lastRenderedPageBreak/>
-        <w:t>Editor feedback</w:t>
+        <w:t>Reviewer 1</w:t>
+      </w:r>
+      <w:r>
+        <w:t xml:space="preserve"> feedback</w:t>
       </w:r>
     </w:p>
     <w:p>
@@ -2914,13 +3224,7 @@
               <w:rPr>
                 <w:color w:val="0F9ED5" w:themeColor="accent4"/>
               </w:rPr>
-              <w:t xml:space="preserve"> change produced by positive demand is larger than what is produced by negative demand </w:t>
-            </w:r>
-            <w:r>
-              <w:rPr>
-                <w:color w:val="0F9ED5" w:themeColor="accent4"/>
-              </w:rPr>
-              <w:t>(</w:t>
+              <w:t xml:space="preserve"> change produced by positive demand is larger than what is produced by negative demand (</w:t>
             </w:r>
             <w:proofErr w:type="spellStart"/>
             <w:r>
@@ -2942,45 +3246,21 @@
               <w:rPr>
                 <w:color w:val="0F9ED5" w:themeColor="accent4"/>
               </w:rPr>
-              <w:t xml:space="preserve"> = .</w:t>
-            </w:r>
-            <w:r>
-              <w:rPr>
-                <w:color w:val="0F9ED5" w:themeColor="accent4"/>
-              </w:rPr>
-              <w:t>10</w:t>
-            </w:r>
-            <w:r>
-              <w:rPr>
-                <w:color w:val="0F9ED5" w:themeColor="accent4"/>
-              </w:rPr>
-              <w:t>)</w:t>
-            </w:r>
-            <w:r>
-              <w:rPr>
-                <w:color w:val="0F9ED5" w:themeColor="accent4"/>
-              </w:rPr>
-              <w:t>.</w:t>
-            </w:r>
-          </w:p>
-          <w:p>
-            <w:pPr>
-              <w:pStyle w:val="NormalWeb"/>
-              <w:rPr>
-                <w:color w:val="0F9ED5" w:themeColor="accent4"/>
-              </w:rPr>
-            </w:pPr>
-            <w:r>
-              <w:rPr>
-                <w:color w:val="0F9ED5" w:themeColor="accent4"/>
-              </w:rPr>
-              <w:t xml:space="preserve">Positive demand: </w:t>
-            </w:r>
-            <w:r>
-              <w:rPr>
-                <w:color w:val="0F9ED5" w:themeColor="accent4"/>
-              </w:rPr>
-              <w:t>|</w:t>
+              <w:t xml:space="preserve"> = .10).</w:t>
+            </w:r>
+          </w:p>
+          <w:p>
+            <w:pPr>
+              <w:pStyle w:val="NormalWeb"/>
+              <w:rPr>
+                <w:color w:val="0F9ED5" w:themeColor="accent4"/>
+              </w:rPr>
+            </w:pPr>
+            <w:r>
+              <w:rPr>
+                <w:color w:val="0F9ED5" w:themeColor="accent4"/>
+              </w:rPr>
+              <w:t>Positive demand: |</w:t>
             </w:r>
             <w:proofErr w:type="spellStart"/>
             <w:r>
@@ -3003,51 +3283,21 @@
               <w:rPr>
                 <w:color w:val="0F9ED5" w:themeColor="accent4"/>
               </w:rPr>
-              <w:t>| = |.</w:t>
-            </w:r>
-            <w:r>
-              <w:rPr>
-                <w:color w:val="0F9ED5" w:themeColor="accent4"/>
-              </w:rPr>
-              <w:t>5</w:t>
-            </w:r>
-            <w:r>
-              <w:rPr>
-                <w:color w:val="0F9ED5" w:themeColor="accent4"/>
-              </w:rPr>
-              <w:t>0</w:t>
-            </w:r>
-            <w:r>
-              <w:rPr>
-                <w:color w:val="0F9ED5" w:themeColor="accent4"/>
-              </w:rPr>
-              <w:t xml:space="preserve"> - .20</w:t>
-            </w:r>
-            <w:r>
-              <w:rPr>
-                <w:color w:val="0F9ED5" w:themeColor="accent4"/>
-              </w:rPr>
-              <w:t>| = .30</w:t>
-            </w:r>
-          </w:p>
-          <w:p>
-            <w:pPr>
-              <w:pStyle w:val="NormalWeb"/>
-              <w:rPr>
-                <w:color w:val="0F9ED5" w:themeColor="accent4"/>
-              </w:rPr>
-            </w:pPr>
-            <w:r>
-              <w:rPr>
-                <w:color w:val="0F9ED5" w:themeColor="accent4"/>
-              </w:rPr>
-              <w:t xml:space="preserve">Negative </w:t>
-            </w:r>
-            <w:r>
-              <w:rPr>
-                <w:color w:val="0F9ED5" w:themeColor="accent4"/>
-              </w:rPr>
-              <w:t>demand: |</w:t>
+              <w:t>| = |.50 - .20| = .30</w:t>
+            </w:r>
+          </w:p>
+          <w:p>
+            <w:pPr>
+              <w:pStyle w:val="NormalWeb"/>
+              <w:rPr>
+                <w:color w:val="0F9ED5" w:themeColor="accent4"/>
+              </w:rPr>
+            </w:pPr>
+            <w:r>
+              <w:rPr>
+                <w:color w:val="0F9ED5" w:themeColor="accent4"/>
+              </w:rPr>
+              <w:t>Negative demand: |</w:t>
             </w:r>
             <w:proofErr w:type="spellStart"/>
             <w:r>
@@ -3070,31 +3320,7 @@
               <w:rPr>
                 <w:color w:val="0F9ED5" w:themeColor="accent4"/>
               </w:rPr>
-              <w:t>| = |.</w:t>
-            </w:r>
-            <w:r>
-              <w:rPr>
-                <w:color w:val="0F9ED5" w:themeColor="accent4"/>
-              </w:rPr>
-              <w:t>1</w:t>
-            </w:r>
-            <w:r>
-              <w:rPr>
-                <w:color w:val="0F9ED5" w:themeColor="accent4"/>
-              </w:rPr>
-              <w:t>0 - .20| = .</w:t>
-            </w:r>
-            <w:r>
-              <w:rPr>
-                <w:color w:val="0F9ED5" w:themeColor="accent4"/>
-              </w:rPr>
-              <w:t>1</w:t>
-            </w:r>
-            <w:r>
-              <w:rPr>
-                <w:color w:val="0F9ED5" w:themeColor="accent4"/>
-              </w:rPr>
-              <w:t>0</w:t>
+              <w:t>| = |.10 - .20| = .10</w:t>
             </w:r>
           </w:p>
           <w:p>
@@ -3574,13 +3800,7 @@
               <w:rPr>
                 <w:color w:val="0F9ED5" w:themeColor="accent4"/>
               </w:rPr>
-              <w:t>Correct</w:t>
-            </w:r>
-            <w:r>
-              <w:rPr>
-                <w:color w:val="0F9ED5" w:themeColor="accent4"/>
-              </w:rPr>
-              <w:t>!</w:t>
+              <w:t>Correct!</w:t>
             </w:r>
           </w:p>
         </w:tc>
@@ -3857,13 +4077,7 @@
               <w:rPr>
                 <w:color w:val="0F9ED5" w:themeColor="accent4"/>
               </w:rPr>
-              <w:t>You’re understanding is correct. We are glad the footnote helped</w:t>
-            </w:r>
-            <w:r>
-              <w:rPr>
-                <w:color w:val="0F9ED5" w:themeColor="accent4"/>
-              </w:rPr>
-              <w:t>.</w:t>
+              <w:t>You’re understanding is correct. We are glad the footnote helped.</w:t>
             </w:r>
           </w:p>
         </w:tc>
@@ -4325,123 +4539,11 @@
 <file path=word/numbering.xml><?xml version="1.0" encoding="utf-8"?>
 <w:numbering xmlns:wpc="http://schemas.microsoft.com/office/word/2010/wordprocessingCanvas" xmlns:cx="http://schemas.microsoft.com/office/drawing/2014/chartex" xmlns:cx1="http://schemas.microsoft.com/office/drawing/2015/9/8/chartex" xmlns:cx2="http://schemas.microsoft.com/office/drawing/2015/10/21/chartex" xmlns:cx3="http://schemas.microsoft.com/office/drawing/2016/5/9/chartex" xmlns:cx4="http://schemas.microsoft.com/office/drawing/2016/5/10/chartex" xmlns:cx5="http://schemas.microsoft.com/office/drawing/2016/5/11/chartex" xmlns:cx6="http://schemas.microsoft.com/office/drawing/2016/5/12/chartex" xmlns:cx7="http://schemas.microsoft.com/office/drawing/2016/5/13/chartex" xmlns:cx8="http://schemas.microsoft.com/office/drawing/2016/5/14/chartex" xmlns:mc="http://schemas.openxmlformats.org/markup-compatibility/2006" xmlns:aink="http://schemas.microsoft.com/office/drawing/2016/ink" xmlns:am3d="http://schemas.microsoft.com/office/drawing/2017/model3d" xmlns:o="urn:schemas-microsoft-com:office:office" xmlns:oel="http://schemas.microsoft.com/office/2019/extlst" xmlns:r="http://schemas.openxmlformats.org/officeDocument/2006/relationships" xmlns:m="http://schemas.openxmlformats.org/officeDocument/2006/math" xmlns:v="urn:schemas-microsoft-com:vml" xmlns:wp14="http://schemas.microsoft.com/office/word/2010/wordprocessingDrawing" xmlns:wp="http://schemas.openxmlformats.org/drawingml/2006/wordprocessingDrawing" xmlns:w10="urn:schemas-microsoft-com:office:word" xmlns:w="http://schemas.openxmlformats.org/wordprocessingml/2006/main" xmlns:w14="http://schemas.microsoft.com/office/word/2010/wordml" xmlns:w15="http://schemas.microsoft.com/office/word/2012/wordml" xmlns:w16cex="http://schemas.microsoft.com/office/word/2018/wordml/cex" xmlns:w16cid="http://schemas.microsoft.com/office/word/2016/wordml/cid" xmlns:w16="http://schemas.microsoft.com/office/word/2018/wordml" xmlns:w16du="http://schemas.microsoft.com/office/word/2023/wordml/word16du" xmlns:w16sdtdh="http://schemas.microsoft.com/office/word/2020/wordml/sdtdatahash" xmlns:w16sdtfl="http://schemas.microsoft.com/office/word/2024/wordml/sdtformatlock" xmlns:w16se="http://schemas.microsoft.com/office/word/2015/wordml/symex" xmlns:wpg="http://schemas.microsoft.com/office/word/2010/wordprocessingGroup" xmlns:wpi="http://schemas.microsoft.com/office/word/2010/wordprocessingInk" xmlns:wne="http://schemas.microsoft.com/office/word/2006/wordml" xmlns:wps="http://schemas.microsoft.com/office/word/2010/wordprocessingShape" mc:Ignorable="w14 w15 w16se w16cid w16 w16cex w16sdtdh w16sdtfl w16du wp14">
   <w:abstractNum w:abstractNumId="0" w15:restartNumberingAfterBreak="0">
-    <w:nsid w:val="3E5512FE"/>
-    <w:multiLevelType w:val="multilevel"/>
-    <w:tmpl w:val="932A410A"/>
-    <w:lvl w:ilvl="0">
-      <w:start w:val="1"/>
-      <w:numFmt w:val="decimal"/>
-      <w:lvlText w:val="%1."/>
-      <w:lvlJc w:val="left"/>
-      <w:pPr>
-        <w:tabs>
-          <w:tab w:val="num" w:pos="720"/>
-        </w:tabs>
-        <w:ind w:left="720" w:hanging="360"/>
-      </w:pPr>
-    </w:lvl>
-    <w:lvl w:ilvl="1" w:tentative="1">
-      <w:start w:val="1"/>
-      <w:numFmt w:val="decimal"/>
-      <w:lvlText w:val="%2."/>
-      <w:lvlJc w:val="left"/>
-      <w:pPr>
-        <w:tabs>
-          <w:tab w:val="num" w:pos="1440"/>
-        </w:tabs>
-        <w:ind w:left="1440" w:hanging="360"/>
-      </w:pPr>
-    </w:lvl>
-    <w:lvl w:ilvl="2" w:tentative="1">
-      <w:start w:val="1"/>
-      <w:numFmt w:val="decimal"/>
-      <w:lvlText w:val="%3."/>
-      <w:lvlJc w:val="left"/>
-      <w:pPr>
-        <w:tabs>
-          <w:tab w:val="num" w:pos="2160"/>
-        </w:tabs>
-        <w:ind w:left="2160" w:hanging="360"/>
-      </w:pPr>
-    </w:lvl>
-    <w:lvl w:ilvl="3" w:tentative="1">
-      <w:start w:val="1"/>
-      <w:numFmt w:val="decimal"/>
-      <w:lvlText w:val="%4."/>
-      <w:lvlJc w:val="left"/>
-      <w:pPr>
-        <w:tabs>
-          <w:tab w:val="num" w:pos="2880"/>
-        </w:tabs>
-        <w:ind w:left="2880" w:hanging="360"/>
-      </w:pPr>
-    </w:lvl>
-    <w:lvl w:ilvl="4" w:tentative="1">
-      <w:start w:val="1"/>
-      <w:numFmt w:val="decimal"/>
-      <w:lvlText w:val="%5."/>
-      <w:lvlJc w:val="left"/>
-      <w:pPr>
-        <w:tabs>
-          <w:tab w:val="num" w:pos="3600"/>
-        </w:tabs>
-        <w:ind w:left="3600" w:hanging="360"/>
-      </w:pPr>
-    </w:lvl>
-    <w:lvl w:ilvl="5" w:tentative="1">
-      <w:start w:val="1"/>
-      <w:numFmt w:val="decimal"/>
-      <w:lvlText w:val="%6."/>
-      <w:lvlJc w:val="left"/>
-      <w:pPr>
-        <w:tabs>
-          <w:tab w:val="num" w:pos="4320"/>
-        </w:tabs>
-        <w:ind w:left="4320" w:hanging="360"/>
-      </w:pPr>
-    </w:lvl>
-    <w:lvl w:ilvl="6" w:tentative="1">
-      <w:start w:val="1"/>
-      <w:numFmt w:val="decimal"/>
-      <w:lvlText w:val="%7."/>
-      <w:lvlJc w:val="left"/>
-      <w:pPr>
-        <w:tabs>
-          <w:tab w:val="num" w:pos="5040"/>
-        </w:tabs>
-        <w:ind w:left="5040" w:hanging="360"/>
-      </w:pPr>
-    </w:lvl>
-    <w:lvl w:ilvl="7" w:tentative="1">
-      <w:start w:val="1"/>
-      <w:numFmt w:val="decimal"/>
-      <w:lvlText w:val="%8."/>
-      <w:lvlJc w:val="left"/>
-      <w:pPr>
-        <w:tabs>
-          <w:tab w:val="num" w:pos="5760"/>
-        </w:tabs>
-        <w:ind w:left="5760" w:hanging="360"/>
-      </w:pPr>
-    </w:lvl>
-    <w:lvl w:ilvl="8" w:tentative="1">
-      <w:start w:val="1"/>
-      <w:numFmt w:val="decimal"/>
-      <w:lvlText w:val="%9."/>
-      <w:lvlJc w:val="left"/>
-      <w:pPr>
-        <w:tabs>
-          <w:tab w:val="num" w:pos="6480"/>
-        </w:tabs>
-        <w:ind w:left="6480" w:hanging="360"/>
-      </w:pPr>
-    </w:lvl>
-  </w:abstractNum>
-  <w:abstractNum w:abstractNumId="1" w15:restartNumberingAfterBreak="0">
-    <w:nsid w:val="460D272F"/>
+    <w:nsid w:val="13781A7E"/>
     <w:multiLevelType w:val="hybridMultilevel"/>
-    <w:tmpl w:val="63D8BCD4"/>
+    <w:tmpl w:val="8898A1F4"/>
     <w:lvl w:ilvl="0" w:tplc="04090001">
+      <w:start w:val="3"/>
       <w:numFmt w:val="bullet"/>
       <w:lvlText w:val=""/>
       <w:lvlJc w:val="left"/>
@@ -4461,7 +4563,7 @@
         <w:ind w:left="1440" w:hanging="360"/>
       </w:pPr>
       <w:rPr>
-        <w:rFonts w:ascii="Courier New" w:hAnsi="Courier New" w:hint="default"/>
+        <w:rFonts w:ascii="Courier New" w:hAnsi="Courier New" w:cs="Courier New" w:hint="default"/>
       </w:rPr>
     </w:lvl>
     <w:lvl w:ilvl="2" w:tplc="04090005" w:tentative="1">
@@ -4497,7 +4599,7 @@
         <w:ind w:left="3600" w:hanging="360"/>
       </w:pPr>
       <w:rPr>
-        <w:rFonts w:ascii="Courier New" w:hAnsi="Courier New" w:hint="default"/>
+        <w:rFonts w:ascii="Courier New" w:hAnsi="Courier New" w:cs="Courier New" w:hint="default"/>
       </w:rPr>
     </w:lvl>
     <w:lvl w:ilvl="5" w:tplc="04090005" w:tentative="1">
@@ -4533,7 +4635,7 @@
         <w:ind w:left="5760" w:hanging="360"/>
       </w:pPr>
       <w:rPr>
-        <w:rFonts w:ascii="Courier New" w:hAnsi="Courier New" w:hint="default"/>
+        <w:rFonts w:ascii="Courier New" w:hAnsi="Courier New" w:cs="Courier New" w:hint="default"/>
       </w:rPr>
     </w:lvl>
     <w:lvl w:ilvl="8" w:tplc="04090005" w:tentative="1">
@@ -4549,11 +4651,12 @@
       </w:rPr>
     </w:lvl>
   </w:abstractNum>
-  <w:abstractNum w:abstractNumId="2" w15:restartNumberingAfterBreak="0">
-    <w:nsid w:val="4D8B03F2"/>
+  <w:abstractNum w:abstractNumId="1" w15:restartNumberingAfterBreak="0">
+    <w:nsid w:val="317E7E89"/>
     <w:multiLevelType w:val="hybridMultilevel"/>
-    <w:tmpl w:val="5AA034B2"/>
+    <w:tmpl w:val="C272273A"/>
     <w:lvl w:ilvl="0" w:tplc="04090001">
+      <w:start w:val="3"/>
       <w:numFmt w:val="bullet"/>
       <w:lvlText w:val=""/>
       <w:lvlJc w:val="left"/>
@@ -4573,7 +4676,7 @@
         <w:ind w:left="1440" w:hanging="360"/>
       </w:pPr>
       <w:rPr>
-        <w:rFonts w:ascii="Courier New" w:hAnsi="Courier New" w:hint="default"/>
+        <w:rFonts w:ascii="Courier New" w:hAnsi="Courier New" w:cs="Courier New" w:hint="default"/>
       </w:rPr>
     </w:lvl>
     <w:lvl w:ilvl="2" w:tplc="04090005" w:tentative="1">
@@ -4609,7 +4712,7 @@
         <w:ind w:left="3600" w:hanging="360"/>
       </w:pPr>
       <w:rPr>
-        <w:rFonts w:ascii="Courier New" w:hAnsi="Courier New" w:hint="default"/>
+        <w:rFonts w:ascii="Courier New" w:hAnsi="Courier New" w:cs="Courier New" w:hint="default"/>
       </w:rPr>
     </w:lvl>
     <w:lvl w:ilvl="5" w:tplc="04090005" w:tentative="1">
@@ -4645,6 +4748,231 @@
         <w:ind w:left="5760" w:hanging="360"/>
       </w:pPr>
       <w:rPr>
+        <w:rFonts w:ascii="Courier New" w:hAnsi="Courier New" w:cs="Courier New" w:hint="default"/>
+      </w:rPr>
+    </w:lvl>
+    <w:lvl w:ilvl="8" w:tplc="04090005" w:tentative="1">
+      <w:start w:val="1"/>
+      <w:numFmt w:val="bullet"/>
+      <w:lvlText w:val=""/>
+      <w:lvlJc w:val="left"/>
+      <w:pPr>
+        <w:ind w:left="6480" w:hanging="360"/>
+      </w:pPr>
+      <w:rPr>
+        <w:rFonts w:ascii="Wingdings" w:hAnsi="Wingdings" w:hint="default"/>
+      </w:rPr>
+    </w:lvl>
+  </w:abstractNum>
+  <w:abstractNum w:abstractNumId="2" w15:restartNumberingAfterBreak="0">
+    <w:nsid w:val="3E5512FE"/>
+    <w:multiLevelType w:val="multilevel"/>
+    <w:tmpl w:val="932A410A"/>
+    <w:lvl w:ilvl="0">
+      <w:start w:val="1"/>
+      <w:numFmt w:val="decimal"/>
+      <w:lvlText w:val="%1."/>
+      <w:lvlJc w:val="left"/>
+      <w:pPr>
+        <w:tabs>
+          <w:tab w:val="num" w:pos="720"/>
+        </w:tabs>
+        <w:ind w:left="720" w:hanging="360"/>
+      </w:pPr>
+    </w:lvl>
+    <w:lvl w:ilvl="1" w:tentative="1">
+      <w:start w:val="1"/>
+      <w:numFmt w:val="decimal"/>
+      <w:lvlText w:val="%2."/>
+      <w:lvlJc w:val="left"/>
+      <w:pPr>
+        <w:tabs>
+          <w:tab w:val="num" w:pos="1440"/>
+        </w:tabs>
+        <w:ind w:left="1440" w:hanging="360"/>
+      </w:pPr>
+    </w:lvl>
+    <w:lvl w:ilvl="2" w:tentative="1">
+      <w:start w:val="1"/>
+      <w:numFmt w:val="decimal"/>
+      <w:lvlText w:val="%3."/>
+      <w:lvlJc w:val="left"/>
+      <w:pPr>
+        <w:tabs>
+          <w:tab w:val="num" w:pos="2160"/>
+        </w:tabs>
+        <w:ind w:left="2160" w:hanging="360"/>
+      </w:pPr>
+    </w:lvl>
+    <w:lvl w:ilvl="3" w:tentative="1">
+      <w:start w:val="1"/>
+      <w:numFmt w:val="decimal"/>
+      <w:lvlText w:val="%4."/>
+      <w:lvlJc w:val="left"/>
+      <w:pPr>
+        <w:tabs>
+          <w:tab w:val="num" w:pos="2880"/>
+        </w:tabs>
+        <w:ind w:left="2880" w:hanging="360"/>
+      </w:pPr>
+    </w:lvl>
+    <w:lvl w:ilvl="4" w:tentative="1">
+      <w:start w:val="1"/>
+      <w:numFmt w:val="decimal"/>
+      <w:lvlText w:val="%5."/>
+      <w:lvlJc w:val="left"/>
+      <w:pPr>
+        <w:tabs>
+          <w:tab w:val="num" w:pos="3600"/>
+        </w:tabs>
+        <w:ind w:left="3600" w:hanging="360"/>
+      </w:pPr>
+    </w:lvl>
+    <w:lvl w:ilvl="5" w:tentative="1">
+      <w:start w:val="1"/>
+      <w:numFmt w:val="decimal"/>
+      <w:lvlText w:val="%6."/>
+      <w:lvlJc w:val="left"/>
+      <w:pPr>
+        <w:tabs>
+          <w:tab w:val="num" w:pos="4320"/>
+        </w:tabs>
+        <w:ind w:left="4320" w:hanging="360"/>
+      </w:pPr>
+    </w:lvl>
+    <w:lvl w:ilvl="6" w:tentative="1">
+      <w:start w:val="1"/>
+      <w:numFmt w:val="decimal"/>
+      <w:lvlText w:val="%7."/>
+      <w:lvlJc w:val="left"/>
+      <w:pPr>
+        <w:tabs>
+          <w:tab w:val="num" w:pos="5040"/>
+        </w:tabs>
+        <w:ind w:left="5040" w:hanging="360"/>
+      </w:pPr>
+    </w:lvl>
+    <w:lvl w:ilvl="7" w:tentative="1">
+      <w:start w:val="1"/>
+      <w:numFmt w:val="decimal"/>
+      <w:lvlText w:val="%8."/>
+      <w:lvlJc w:val="left"/>
+      <w:pPr>
+        <w:tabs>
+          <w:tab w:val="num" w:pos="5760"/>
+        </w:tabs>
+        <w:ind w:left="5760" w:hanging="360"/>
+      </w:pPr>
+    </w:lvl>
+    <w:lvl w:ilvl="8" w:tentative="1">
+      <w:start w:val="1"/>
+      <w:numFmt w:val="decimal"/>
+      <w:lvlText w:val="%9."/>
+      <w:lvlJc w:val="left"/>
+      <w:pPr>
+        <w:tabs>
+          <w:tab w:val="num" w:pos="6480"/>
+        </w:tabs>
+        <w:ind w:left="6480" w:hanging="360"/>
+      </w:pPr>
+    </w:lvl>
+  </w:abstractNum>
+  <w:abstractNum w:abstractNumId="3" w15:restartNumberingAfterBreak="0">
+    <w:nsid w:val="460D272F"/>
+    <w:multiLevelType w:val="hybridMultilevel"/>
+    <w:tmpl w:val="63D8BCD4"/>
+    <w:lvl w:ilvl="0" w:tplc="04090001">
+      <w:numFmt w:val="bullet"/>
+      <w:lvlText w:val=""/>
+      <w:lvlJc w:val="left"/>
+      <w:pPr>
+        <w:ind w:left="720" w:hanging="360"/>
+      </w:pPr>
+      <w:rPr>
+        <w:rFonts w:ascii="Symbol" w:eastAsia="Times New Roman" w:hAnsi="Symbol" w:cs="Times New Roman" w:hint="default"/>
+      </w:rPr>
+    </w:lvl>
+    <w:lvl w:ilvl="1" w:tplc="04090003" w:tentative="1">
+      <w:start w:val="1"/>
+      <w:numFmt w:val="bullet"/>
+      <w:lvlText w:val="o"/>
+      <w:lvlJc w:val="left"/>
+      <w:pPr>
+        <w:ind w:left="1440" w:hanging="360"/>
+      </w:pPr>
+      <w:rPr>
+        <w:rFonts w:ascii="Courier New" w:hAnsi="Courier New" w:hint="default"/>
+      </w:rPr>
+    </w:lvl>
+    <w:lvl w:ilvl="2" w:tplc="04090005" w:tentative="1">
+      <w:start w:val="1"/>
+      <w:numFmt w:val="bullet"/>
+      <w:lvlText w:val=""/>
+      <w:lvlJc w:val="left"/>
+      <w:pPr>
+        <w:ind w:left="2160" w:hanging="360"/>
+      </w:pPr>
+      <w:rPr>
+        <w:rFonts w:ascii="Wingdings" w:hAnsi="Wingdings" w:hint="default"/>
+      </w:rPr>
+    </w:lvl>
+    <w:lvl w:ilvl="3" w:tplc="04090001" w:tentative="1">
+      <w:start w:val="1"/>
+      <w:numFmt w:val="bullet"/>
+      <w:lvlText w:val=""/>
+      <w:lvlJc w:val="left"/>
+      <w:pPr>
+        <w:ind w:left="2880" w:hanging="360"/>
+      </w:pPr>
+      <w:rPr>
+        <w:rFonts w:ascii="Symbol" w:hAnsi="Symbol" w:hint="default"/>
+      </w:rPr>
+    </w:lvl>
+    <w:lvl w:ilvl="4" w:tplc="04090003" w:tentative="1">
+      <w:start w:val="1"/>
+      <w:numFmt w:val="bullet"/>
+      <w:lvlText w:val="o"/>
+      <w:lvlJc w:val="left"/>
+      <w:pPr>
+        <w:ind w:left="3600" w:hanging="360"/>
+      </w:pPr>
+      <w:rPr>
+        <w:rFonts w:ascii="Courier New" w:hAnsi="Courier New" w:hint="default"/>
+      </w:rPr>
+    </w:lvl>
+    <w:lvl w:ilvl="5" w:tplc="04090005" w:tentative="1">
+      <w:start w:val="1"/>
+      <w:numFmt w:val="bullet"/>
+      <w:lvlText w:val=""/>
+      <w:lvlJc w:val="left"/>
+      <w:pPr>
+        <w:ind w:left="4320" w:hanging="360"/>
+      </w:pPr>
+      <w:rPr>
+        <w:rFonts w:ascii="Wingdings" w:hAnsi="Wingdings" w:hint="default"/>
+      </w:rPr>
+    </w:lvl>
+    <w:lvl w:ilvl="6" w:tplc="04090001" w:tentative="1">
+      <w:start w:val="1"/>
+      <w:numFmt w:val="bullet"/>
+      <w:lvlText w:val=""/>
+      <w:lvlJc w:val="left"/>
+      <w:pPr>
+        <w:ind w:left="5040" w:hanging="360"/>
+      </w:pPr>
+      <w:rPr>
+        <w:rFonts w:ascii="Symbol" w:hAnsi="Symbol" w:hint="default"/>
+      </w:rPr>
+    </w:lvl>
+    <w:lvl w:ilvl="7" w:tplc="04090003" w:tentative="1">
+      <w:start w:val="1"/>
+      <w:numFmt w:val="bullet"/>
+      <w:lvlText w:val="o"/>
+      <w:lvlJc w:val="left"/>
+      <w:pPr>
+        <w:ind w:left="5760" w:hanging="360"/>
+      </w:pPr>
+      <w:rPr>
         <w:rFonts w:ascii="Courier New" w:hAnsi="Courier New" w:hint="default"/>
       </w:rPr>
     </w:lvl>
@@ -4661,13 +4989,131 @@
       </w:rPr>
     </w:lvl>
   </w:abstractNum>
+  <w:abstractNum w:abstractNumId="4" w15:restartNumberingAfterBreak="0">
+    <w:nsid w:val="4D8B03F2"/>
+    <w:multiLevelType w:val="hybridMultilevel"/>
+    <w:tmpl w:val="5AA034B2"/>
+    <w:lvl w:ilvl="0" w:tplc="04090001">
+      <w:numFmt w:val="bullet"/>
+      <w:lvlText w:val=""/>
+      <w:lvlJc w:val="left"/>
+      <w:pPr>
+        <w:ind w:left="720" w:hanging="360"/>
+      </w:pPr>
+      <w:rPr>
+        <w:rFonts w:ascii="Symbol" w:eastAsia="Times New Roman" w:hAnsi="Symbol" w:cs="Times New Roman" w:hint="default"/>
+      </w:rPr>
+    </w:lvl>
+    <w:lvl w:ilvl="1" w:tplc="04090003" w:tentative="1">
+      <w:start w:val="1"/>
+      <w:numFmt w:val="bullet"/>
+      <w:lvlText w:val="o"/>
+      <w:lvlJc w:val="left"/>
+      <w:pPr>
+        <w:ind w:left="1440" w:hanging="360"/>
+      </w:pPr>
+      <w:rPr>
+        <w:rFonts w:ascii="Courier New" w:hAnsi="Courier New" w:hint="default"/>
+      </w:rPr>
+    </w:lvl>
+    <w:lvl w:ilvl="2" w:tplc="04090005" w:tentative="1">
+      <w:start w:val="1"/>
+      <w:numFmt w:val="bullet"/>
+      <w:lvlText w:val=""/>
+      <w:lvlJc w:val="left"/>
+      <w:pPr>
+        <w:ind w:left="2160" w:hanging="360"/>
+      </w:pPr>
+      <w:rPr>
+        <w:rFonts w:ascii="Wingdings" w:hAnsi="Wingdings" w:hint="default"/>
+      </w:rPr>
+    </w:lvl>
+    <w:lvl w:ilvl="3" w:tplc="04090001" w:tentative="1">
+      <w:start w:val="1"/>
+      <w:numFmt w:val="bullet"/>
+      <w:lvlText w:val=""/>
+      <w:lvlJc w:val="left"/>
+      <w:pPr>
+        <w:ind w:left="2880" w:hanging="360"/>
+      </w:pPr>
+      <w:rPr>
+        <w:rFonts w:ascii="Symbol" w:hAnsi="Symbol" w:hint="default"/>
+      </w:rPr>
+    </w:lvl>
+    <w:lvl w:ilvl="4" w:tplc="04090003" w:tentative="1">
+      <w:start w:val="1"/>
+      <w:numFmt w:val="bullet"/>
+      <w:lvlText w:val="o"/>
+      <w:lvlJc w:val="left"/>
+      <w:pPr>
+        <w:ind w:left="3600" w:hanging="360"/>
+      </w:pPr>
+      <w:rPr>
+        <w:rFonts w:ascii="Courier New" w:hAnsi="Courier New" w:hint="default"/>
+      </w:rPr>
+    </w:lvl>
+    <w:lvl w:ilvl="5" w:tplc="04090005" w:tentative="1">
+      <w:start w:val="1"/>
+      <w:numFmt w:val="bullet"/>
+      <w:lvlText w:val=""/>
+      <w:lvlJc w:val="left"/>
+      <w:pPr>
+        <w:ind w:left="4320" w:hanging="360"/>
+      </w:pPr>
+      <w:rPr>
+        <w:rFonts w:ascii="Wingdings" w:hAnsi="Wingdings" w:hint="default"/>
+      </w:rPr>
+    </w:lvl>
+    <w:lvl w:ilvl="6" w:tplc="04090001" w:tentative="1">
+      <w:start w:val="1"/>
+      <w:numFmt w:val="bullet"/>
+      <w:lvlText w:val=""/>
+      <w:lvlJc w:val="left"/>
+      <w:pPr>
+        <w:ind w:left="5040" w:hanging="360"/>
+      </w:pPr>
+      <w:rPr>
+        <w:rFonts w:ascii="Symbol" w:hAnsi="Symbol" w:hint="default"/>
+      </w:rPr>
+    </w:lvl>
+    <w:lvl w:ilvl="7" w:tplc="04090003" w:tentative="1">
+      <w:start w:val="1"/>
+      <w:numFmt w:val="bullet"/>
+      <w:lvlText w:val="o"/>
+      <w:lvlJc w:val="left"/>
+      <w:pPr>
+        <w:ind w:left="5760" w:hanging="360"/>
+      </w:pPr>
+      <w:rPr>
+        <w:rFonts w:ascii="Courier New" w:hAnsi="Courier New" w:hint="default"/>
+      </w:rPr>
+    </w:lvl>
+    <w:lvl w:ilvl="8" w:tplc="04090005" w:tentative="1">
+      <w:start w:val="1"/>
+      <w:numFmt w:val="bullet"/>
+      <w:lvlText w:val=""/>
+      <w:lvlJc w:val="left"/>
+      <w:pPr>
+        <w:ind w:left="6480" w:hanging="360"/>
+      </w:pPr>
+      <w:rPr>
+        <w:rFonts w:ascii="Wingdings" w:hAnsi="Wingdings" w:hint="default"/>
+      </w:rPr>
+    </w:lvl>
+  </w:abstractNum>
   <w:num w:numId="1" w16cid:durableId="1405910186">
+    <w:abstractNumId w:val="2"/>
+  </w:num>
+  <w:num w:numId="2" w16cid:durableId="202912428">
+    <w:abstractNumId w:val="4"/>
+  </w:num>
+  <w:num w:numId="3" w16cid:durableId="1956133288">
+    <w:abstractNumId w:val="3"/>
+  </w:num>
+  <w:num w:numId="4" w16cid:durableId="1919829615">
     <w:abstractNumId w:val="0"/>
   </w:num>
-  <w:num w:numId="2" w16cid:durableId="202912428">
-    <w:abstractNumId w:val="2"/>
-  </w:num>
-  <w:num w:numId="3" w16cid:durableId="1956133288">
+  <w:num w:numId="5" w16cid:durableId="1752122127">
     <w:abstractNumId w:val="1"/>
   </w:num>
 </w:numbering>

</xml_diff>